<commit_message>
API testing is done
</commit_message>
<xml_diff>
--- a/API/bug_reports/Bug_Tickets.docx
+++ b/API/bug_reports/Bug_Tickets.docx
@@ -2,6 +2,14 @@
 <file path=word/document.xml><?xml version="1.0" encoding="utf-8"?>
 <w:document xmlns:wpc="http://schemas.microsoft.com/office/word/2010/wordprocessingCanvas" xmlns:cx="http://schemas.microsoft.com/office/drawing/2014/chartex" xmlns:cx1="http://schemas.microsoft.com/office/drawing/2015/9/8/chartex" xmlns:cx2="http://schemas.microsoft.com/office/drawing/2015/10/21/chartex" xmlns:cx3="http://schemas.microsoft.com/office/drawing/2016/5/9/chartex" xmlns:cx4="http://schemas.microsoft.com/office/drawing/2016/5/10/chartex" xmlns:cx5="http://schemas.microsoft.com/office/drawing/2016/5/11/chartex" xmlns:cx6="http://schemas.microsoft.com/office/drawing/2016/5/12/chartex" xmlns:cx7="http://schemas.microsoft.com/office/drawing/2016/5/13/chartex" xmlns:cx8="http://schemas.microsoft.com/office/drawing/2016/5/14/chartex" xmlns:mc="http://schemas.openxmlformats.org/markup-compatibility/2006" xmlns:aink="http://schemas.microsoft.com/office/drawing/2016/ink" xmlns:am3d="http://schemas.microsoft.com/office/drawing/2017/model3d" xmlns:o="urn:schemas-microsoft-com:office:office" xmlns:oel="http://schemas.microsoft.com/office/2019/extlst" xmlns:r="http://schemas.openxmlformats.org/officeDocument/2006/relationships" xmlns:m="http://schemas.openxmlformats.org/officeDocument/2006/math" xmlns:v="urn:schemas-microsoft-com:vml" xmlns:wp14="http://schemas.microsoft.com/office/word/2010/wordprocessingDrawing" xmlns:wp="http://schemas.openxmlformats.org/drawingml/2006/wordprocessingDrawing" xmlns:w10="urn:schemas-microsoft-com:office:word" xmlns:w="http://schemas.openxmlformats.org/wordprocessingml/2006/main" xmlns:w14="http://schemas.microsoft.com/office/word/2010/wordml" xmlns:w15="http://schemas.microsoft.com/office/word/2012/wordml" xmlns:w16cex="http://schemas.microsoft.com/office/word/2018/wordml/cex" xmlns:w16cid="http://schemas.microsoft.com/office/word/2016/wordml/cid" xmlns:w16="http://schemas.microsoft.com/office/word/2018/wordml" xmlns:w16du="http://schemas.microsoft.com/office/word/2023/wordml/word16du" xmlns:w16sdtdh="http://schemas.microsoft.com/office/word/2020/wordml/sdtdatahash" xmlns:w16se="http://schemas.microsoft.com/office/word/2015/wordml/symex" xmlns:wpg="http://schemas.microsoft.com/office/word/2010/wordprocessingGroup" xmlns:wpi="http://schemas.microsoft.com/office/word/2010/wordprocessingInk" xmlns:wne="http://schemas.microsoft.com/office/word/2006/wordml" xmlns:wps="http://schemas.microsoft.com/office/word/2010/wordprocessingShape" mc:Ignorable="w14 w15 w16se w16cid w16 w16cex w16sdtdh w16du wp14">
   <w:body>
+    <w:p>
+      <w:pPr>
+        <w:pStyle w:val="Title"/>
+      </w:pPr>
+      <w:r>
+        <w:t>Bug Tickets</w:t>
+      </w:r>
+    </w:p>
     <w:p>
       <w:pPr>
         <w:pStyle w:val="Heading1"/>
@@ -495,25 +503,7 @@
                 <w:sz w:val="24"/>
                 <w:szCs w:val="24"/>
               </w:rPr>
-              <w:t xml:space="preserve">The API returns the success </w:t>
-            </w:r>
-            <w:proofErr w:type="gramStart"/>
-            <w:r>
-              <w:rPr>
-                <w:rFonts w:asciiTheme="majorBidi" w:hAnsiTheme="majorBidi" w:cstheme="majorBidi"/>
-                <w:sz w:val="24"/>
-                <w:szCs w:val="24"/>
-              </w:rPr>
-              <w:t>message</w:t>
-            </w:r>
-            <w:proofErr w:type="gramEnd"/>
-            <w:r>
-              <w:rPr>
-                <w:rFonts w:asciiTheme="majorBidi" w:hAnsiTheme="majorBidi" w:cstheme="majorBidi"/>
-                <w:sz w:val="24"/>
-                <w:szCs w:val="24"/>
-              </w:rPr>
-              <w:t xml:space="preserve"> but the token is missing or not accessible.</w:t>
+              <w:t>The API returns the success message but the token is missing or not accessible.</w:t>
             </w:r>
           </w:p>
         </w:tc>
@@ -625,10 +615,7 @@
       </w:pPr>
       <w:r>
         <w:lastRenderedPageBreak/>
-        <w:t>Ticket#</w:t>
-      </w:r>
-      <w:r>
-        <w:t>2</w:t>
+        <w:t>Ticket#2</w:t>
       </w:r>
     </w:p>
     <w:tbl>
@@ -1315,10 +1302,7 @@
       </w:pPr>
       <w:r>
         <w:lastRenderedPageBreak/>
-        <w:t>Ticket#</w:t>
-      </w:r>
-      <w:r>
-        <w:t>3</w:t>
+        <w:t>Ticket#3</w:t>
       </w:r>
     </w:p>
     <w:tbl>
@@ -1996,10 +1980,7 @@
       </w:pPr>
       <w:r>
         <w:lastRenderedPageBreak/>
-        <w:t>Ticket#</w:t>
-      </w:r>
-      <w:r>
-        <w:t>4</w:t>
+        <w:t>Ticket#4</w:t>
       </w:r>
     </w:p>
     <w:tbl>
@@ -2745,13 +2726,7 @@
       </w:pPr>
       <w:r>
         <w:lastRenderedPageBreak/>
-        <w:t>Bug Tickets – (</w:t>
-      </w:r>
-      <w:r>
-        <w:t>Authenticate</w:t>
-      </w:r>
-      <w:r>
-        <w:t xml:space="preserve"> Users)</w:t>
+        <w:t>Bug Tickets – (Authenticate Users)</w:t>
       </w:r>
     </w:p>
     <w:p>
@@ -2794,7 +2769,25 @@
           <w:sz w:val="24"/>
           <w:szCs w:val="24"/>
         </w:rPr>
-        <w:t>/v1/auth) currently returns a generic error message ("Incorrect email or password") when required fields such as email or password are missing.</w:t>
+        <w:t xml:space="preserve">/v1/auth) currently returns a generic error message ("Incorrect email or password") when required fields such as email or password </w:t>
+      </w:r>
+      <w:r>
+        <w:rPr>
+          <w:rFonts w:asciiTheme="majorBidi" w:hAnsiTheme="majorBidi" w:cstheme="majorBidi"/>
+          <w:b/>
+          <w:bCs/>
+          <w:sz w:val="24"/>
+          <w:szCs w:val="24"/>
+        </w:rPr>
+        <w:t>are missing</w:t>
+      </w:r>
+      <w:r>
+        <w:rPr>
+          <w:rFonts w:asciiTheme="majorBidi" w:hAnsiTheme="majorBidi" w:cstheme="majorBidi"/>
+          <w:sz w:val="24"/>
+          <w:szCs w:val="24"/>
+        </w:rPr>
+        <w:t>.</w:t>
       </w:r>
       <w:r>
         <w:rPr>
@@ -2803,10 +2796,35 @@
           <w:szCs w:val="24"/>
         </w:rPr>
         <w:br/>
-        <w:t>There is no specific validation or error message for missing fields, which can lead to confusion. It might be more appropriate to return a 400 Bad Request status with a message like "Missing required fields".</w:t>
+        <w:t xml:space="preserve">There is no specific validation or error message for </w:t>
+      </w:r>
+      <w:r>
+        <w:rPr>
+          <w:rFonts w:asciiTheme="majorBidi" w:hAnsiTheme="majorBidi" w:cstheme="majorBidi"/>
+          <w:b/>
+          <w:bCs/>
+          <w:sz w:val="24"/>
+          <w:szCs w:val="24"/>
+        </w:rPr>
+        <w:t>missing fields</w:t>
+      </w:r>
+      <w:r>
+        <w:rPr>
+          <w:rFonts w:asciiTheme="majorBidi" w:hAnsiTheme="majorBidi" w:cstheme="majorBidi"/>
+          <w:sz w:val="24"/>
+          <w:szCs w:val="24"/>
+        </w:rPr>
+        <w:t>, which can lead to confusion. It might be more appropriate to return a 400 Bad Request status with a message like "Missing required fields".</w:t>
       </w:r>
     </w:p>
     <w:p>
+      <w:pPr>
+        <w:rPr>
+          <w:rFonts w:asciiTheme="majorBidi" w:hAnsiTheme="majorBidi" w:cstheme="majorBidi"/>
+          <w:sz w:val="24"/>
+          <w:szCs w:val="24"/>
+        </w:rPr>
+      </w:pPr>
       <w:r>
         <w:rPr>
           <w:rFonts w:asciiTheme="majorBidi" w:hAnsiTheme="majorBidi" w:cstheme="majorBidi"/>
@@ -2836,23 +2854,7 @@
           <w:sz w:val="24"/>
           <w:szCs w:val="24"/>
         </w:rPr>
-        <w:t>h</w:t>
-      </w:r>
-      <w:r>
-        <w:rPr>
-          <w:rFonts w:asciiTheme="majorBidi" w:hAnsiTheme="majorBidi" w:cstheme="majorBidi"/>
-          <w:sz w:val="24"/>
-          <w:szCs w:val="24"/>
-        </w:rPr>
-        <w:t>ese issues cannot be classified</w:t>
-      </w:r>
-      <w:r>
-        <w:rPr>
-          <w:rFonts w:asciiTheme="majorBidi" w:hAnsiTheme="majorBidi" w:cstheme="majorBidi"/>
-          <w:sz w:val="24"/>
-          <w:szCs w:val="24"/>
-        </w:rPr>
-        <w:t xml:space="preserve"> </w:t>
+        <w:t xml:space="preserve">hese issues cannot be classified </w:t>
       </w:r>
       <w:r>
         <w:rPr>
@@ -2868,15 +2870,7 @@
           <w:sz w:val="24"/>
           <w:szCs w:val="24"/>
         </w:rPr>
-        <w:t xml:space="preserve">s bugs </w:t>
-      </w:r>
-      <w:r>
-        <w:rPr>
-          <w:rFonts w:asciiTheme="majorBidi" w:hAnsiTheme="majorBidi" w:cstheme="majorBidi"/>
-          <w:sz w:val="24"/>
-          <w:szCs w:val="24"/>
-        </w:rPr>
-        <w:t>until discussed</w:t>
+        <w:t>s bugs until discussed</w:t>
       </w:r>
       <w:r>
         <w:rPr>
@@ -2894,6 +2888,1523 @@
         </w:rPr>
         <w:t>ecause the expected outcome—user authentication failing—occurs as intended. However, my concern lies in the reason provided for the failed authentication.</w:t>
       </w:r>
+    </w:p>
+    <w:p>
+      <w:pPr>
+        <w:rPr>
+          <w:rFonts w:asciiTheme="majorBidi" w:hAnsiTheme="majorBidi" w:cstheme="majorBidi"/>
+          <w:sz w:val="24"/>
+          <w:szCs w:val="24"/>
+        </w:rPr>
+      </w:pPr>
+    </w:p>
+    <w:p/>
+    <w:p>
+      <w:r>
+        <w:br w:type="page"/>
+      </w:r>
+    </w:p>
+    <w:p>
+      <w:pPr>
+        <w:pStyle w:val="Heading1"/>
+      </w:pPr>
+      <w:r>
+        <w:lastRenderedPageBreak/>
+        <w:t>Bug Tickets – (</w:t>
+      </w:r>
+      <w:r>
+        <w:t>Update</w:t>
+      </w:r>
+      <w:r>
+        <w:t xml:space="preserve"> Users)</w:t>
+      </w:r>
+    </w:p>
+    <w:p>
+      <w:pPr>
+        <w:rPr>
+          <w:rFonts w:asciiTheme="majorBidi" w:hAnsiTheme="majorBidi" w:cstheme="majorBidi"/>
+          <w:sz w:val="24"/>
+          <w:szCs w:val="24"/>
+        </w:rPr>
+      </w:pPr>
+      <w:r>
+        <w:rPr>
+          <w:rFonts w:asciiTheme="majorBidi" w:hAnsiTheme="majorBidi" w:cstheme="majorBidi"/>
+          <w:sz w:val="24"/>
+          <w:szCs w:val="24"/>
+        </w:rPr>
+        <w:t>There is a mismatch between the messages in the documentation and the actual messages response by the API. Therefore, I will report this as a bug.</w:t>
+      </w:r>
+    </w:p>
+    <w:p>
+      <w:pPr>
+        <w:pStyle w:val="Heading2"/>
+      </w:pPr>
+      <w:r>
+        <w:t>Ticket#</w:t>
+      </w:r>
+      <w:r>
+        <w:t>5</w:t>
+      </w:r>
+    </w:p>
+    <w:tbl>
+      <w:tblPr>
+        <w:tblW w:w="0" w:type="auto"/>
+        <w:tblBorders>
+          <w:top w:val="single" w:sz="4" w:space="0" w:color="auto"/>
+          <w:left w:val="single" w:sz="4" w:space="0" w:color="auto"/>
+          <w:bottom w:val="single" w:sz="4" w:space="0" w:color="auto"/>
+          <w:right w:val="single" w:sz="4" w:space="0" w:color="auto"/>
+          <w:insideH w:val="single" w:sz="4" w:space="0" w:color="auto"/>
+          <w:insideV w:val="single" w:sz="4" w:space="0" w:color="auto"/>
+        </w:tblBorders>
+        <w:tblLook w:val="04A0" w:firstRow="1" w:lastRow="0" w:firstColumn="1" w:lastColumn="0" w:noHBand="0" w:noVBand="1"/>
+      </w:tblPr>
+      <w:tblGrid>
+        <w:gridCol w:w="4320"/>
+        <w:gridCol w:w="4320"/>
+      </w:tblGrid>
+      <w:tr>
+        <w:tc>
+          <w:tcPr>
+            <w:tcW w:w="4320" w:type="dxa"/>
+          </w:tcPr>
+          <w:p>
+            <w:pPr>
+              <w:rPr>
+                <w:rFonts w:asciiTheme="minorBidi" w:hAnsiTheme="minorBidi"/>
+                <w:b/>
+                <w:bCs/>
+                <w:sz w:val="24"/>
+                <w:szCs w:val="24"/>
+              </w:rPr>
+            </w:pPr>
+            <w:r>
+              <w:rPr>
+                <w:rFonts w:asciiTheme="minorBidi" w:hAnsiTheme="minorBidi"/>
+                <w:b/>
+                <w:bCs/>
+                <w:sz w:val="24"/>
+                <w:szCs w:val="24"/>
+              </w:rPr>
+              <w:t>Bug ID</w:t>
+            </w:r>
+          </w:p>
+        </w:tc>
+        <w:tc>
+          <w:tcPr>
+            <w:tcW w:w="4320" w:type="dxa"/>
+          </w:tcPr>
+          <w:p>
+            <w:pPr>
+              <w:rPr>
+                <w:rFonts w:asciiTheme="majorBidi" w:hAnsiTheme="majorBidi" w:cstheme="majorBidi"/>
+                <w:sz w:val="24"/>
+                <w:szCs w:val="24"/>
+              </w:rPr>
+            </w:pPr>
+            <w:r>
+              <w:rPr>
+                <w:rFonts w:asciiTheme="majorBidi" w:hAnsiTheme="majorBidi" w:cstheme="majorBidi"/>
+                <w:sz w:val="24"/>
+                <w:szCs w:val="24"/>
+              </w:rPr>
+              <w:t>BUG00</w:t>
+            </w:r>
+            <w:r>
+              <w:rPr>
+                <w:rFonts w:asciiTheme="majorBidi" w:hAnsiTheme="majorBidi" w:cstheme="majorBidi"/>
+                <w:sz w:val="24"/>
+                <w:szCs w:val="24"/>
+              </w:rPr>
+              <w:t>5</w:t>
+            </w:r>
+          </w:p>
+        </w:tc>
+      </w:tr>
+      <w:tr>
+        <w:tc>
+          <w:tcPr>
+            <w:tcW w:w="4320" w:type="dxa"/>
+          </w:tcPr>
+          <w:p>
+            <w:pPr>
+              <w:rPr>
+                <w:rFonts w:asciiTheme="minorBidi" w:hAnsiTheme="minorBidi"/>
+                <w:b/>
+                <w:bCs/>
+                <w:sz w:val="24"/>
+                <w:szCs w:val="24"/>
+              </w:rPr>
+            </w:pPr>
+            <w:r>
+              <w:rPr>
+                <w:rFonts w:asciiTheme="minorBidi" w:hAnsiTheme="minorBidi"/>
+                <w:b/>
+                <w:bCs/>
+                <w:sz w:val="24"/>
+                <w:szCs w:val="24"/>
+              </w:rPr>
+              <w:t>Title</w:t>
+            </w:r>
+          </w:p>
+        </w:tc>
+        <w:tc>
+          <w:tcPr>
+            <w:tcW w:w="4320" w:type="dxa"/>
+          </w:tcPr>
+          <w:p>
+            <w:pPr>
+              <w:rPr>
+                <w:rFonts w:asciiTheme="majorBidi" w:hAnsiTheme="majorBidi" w:cstheme="majorBidi"/>
+                <w:sz w:val="24"/>
+                <w:szCs w:val="24"/>
+              </w:rPr>
+            </w:pPr>
+            <w:r>
+              <w:rPr>
+                <w:rFonts w:asciiTheme="majorBidi" w:hAnsiTheme="majorBidi" w:cstheme="majorBidi"/>
+                <w:sz w:val="24"/>
+                <w:szCs w:val="24"/>
+              </w:rPr>
+              <w:t>No error returned for missing required field (email)</w:t>
+            </w:r>
+          </w:p>
+        </w:tc>
+      </w:tr>
+      <w:tr>
+        <w:tc>
+          <w:tcPr>
+            <w:tcW w:w="4320" w:type="dxa"/>
+          </w:tcPr>
+          <w:p>
+            <w:pPr>
+              <w:rPr>
+                <w:rFonts w:asciiTheme="minorBidi" w:hAnsiTheme="minorBidi"/>
+                <w:b/>
+                <w:bCs/>
+                <w:sz w:val="24"/>
+                <w:szCs w:val="24"/>
+              </w:rPr>
+            </w:pPr>
+            <w:r>
+              <w:rPr>
+                <w:rFonts w:asciiTheme="minorBidi" w:hAnsiTheme="minorBidi"/>
+                <w:b/>
+                <w:bCs/>
+                <w:sz w:val="24"/>
+                <w:szCs w:val="24"/>
+              </w:rPr>
+              <w:t>Date Reported</w:t>
+            </w:r>
+          </w:p>
+        </w:tc>
+        <w:tc>
+          <w:tcPr>
+            <w:tcW w:w="4320" w:type="dxa"/>
+          </w:tcPr>
+          <w:p>
+            <w:pPr>
+              <w:rPr>
+                <w:rFonts w:asciiTheme="majorBidi" w:hAnsiTheme="majorBidi" w:cstheme="majorBidi"/>
+                <w:sz w:val="24"/>
+                <w:szCs w:val="24"/>
+              </w:rPr>
+            </w:pPr>
+            <w:r>
+              <w:rPr>
+                <w:rFonts w:asciiTheme="majorBidi" w:hAnsiTheme="majorBidi" w:cstheme="majorBidi"/>
+                <w:sz w:val="24"/>
+                <w:szCs w:val="24"/>
+              </w:rPr>
+              <w:t>2024-10-23</w:t>
+            </w:r>
+          </w:p>
+        </w:tc>
+      </w:tr>
+      <w:tr>
+        <w:tc>
+          <w:tcPr>
+            <w:tcW w:w="4320" w:type="dxa"/>
+          </w:tcPr>
+          <w:p>
+            <w:pPr>
+              <w:rPr>
+                <w:rFonts w:asciiTheme="minorBidi" w:hAnsiTheme="minorBidi"/>
+                <w:b/>
+                <w:bCs/>
+                <w:sz w:val="24"/>
+                <w:szCs w:val="24"/>
+              </w:rPr>
+            </w:pPr>
+            <w:r>
+              <w:rPr>
+                <w:rFonts w:asciiTheme="minorBidi" w:hAnsiTheme="minorBidi"/>
+                <w:b/>
+                <w:bCs/>
+                <w:sz w:val="24"/>
+                <w:szCs w:val="24"/>
+              </w:rPr>
+              <w:t>Reported By</w:t>
+            </w:r>
+          </w:p>
+        </w:tc>
+        <w:tc>
+          <w:tcPr>
+            <w:tcW w:w="4320" w:type="dxa"/>
+          </w:tcPr>
+          <w:p>
+            <w:pPr>
+              <w:rPr>
+                <w:rFonts w:asciiTheme="majorBidi" w:hAnsiTheme="majorBidi" w:cstheme="majorBidi"/>
+                <w:sz w:val="24"/>
+                <w:szCs w:val="24"/>
+              </w:rPr>
+            </w:pPr>
+            <w:r>
+              <w:rPr>
+                <w:rFonts w:asciiTheme="majorBidi" w:hAnsiTheme="majorBidi" w:cstheme="majorBidi"/>
+                <w:sz w:val="24"/>
+                <w:szCs w:val="24"/>
+              </w:rPr>
+              <w:t>Mostafa Monged</w:t>
+            </w:r>
+          </w:p>
+        </w:tc>
+      </w:tr>
+      <w:tr>
+        <w:tc>
+          <w:tcPr>
+            <w:tcW w:w="4320" w:type="dxa"/>
+          </w:tcPr>
+          <w:p>
+            <w:pPr>
+              <w:rPr>
+                <w:rFonts w:asciiTheme="minorBidi" w:hAnsiTheme="minorBidi"/>
+                <w:b/>
+                <w:bCs/>
+                <w:sz w:val="24"/>
+                <w:szCs w:val="24"/>
+              </w:rPr>
+            </w:pPr>
+            <w:r>
+              <w:rPr>
+                <w:rFonts w:asciiTheme="minorBidi" w:hAnsiTheme="minorBidi"/>
+                <w:b/>
+                <w:bCs/>
+                <w:sz w:val="24"/>
+                <w:szCs w:val="24"/>
+              </w:rPr>
+              <w:t>Module</w:t>
+            </w:r>
+          </w:p>
+        </w:tc>
+        <w:tc>
+          <w:tcPr>
+            <w:tcW w:w="4320" w:type="dxa"/>
+          </w:tcPr>
+          <w:p>
+            <w:pPr>
+              <w:rPr>
+                <w:rFonts w:asciiTheme="majorBidi" w:hAnsiTheme="majorBidi" w:cstheme="majorBidi"/>
+                <w:sz w:val="24"/>
+                <w:szCs w:val="24"/>
+              </w:rPr>
+            </w:pPr>
+            <w:r>
+              <w:rPr>
+                <w:rFonts w:asciiTheme="majorBidi" w:hAnsiTheme="majorBidi" w:cstheme="majorBidi"/>
+                <w:sz w:val="24"/>
+                <w:szCs w:val="24"/>
+              </w:rPr>
+              <w:t xml:space="preserve">User </w:t>
+            </w:r>
+            <w:r>
+              <w:rPr>
+                <w:rFonts w:asciiTheme="majorBidi" w:hAnsiTheme="majorBidi" w:cstheme="majorBidi"/>
+                <w:sz w:val="24"/>
+                <w:szCs w:val="24"/>
+              </w:rPr>
+              <w:t>Update</w:t>
+            </w:r>
+            <w:r>
+              <w:rPr>
+                <w:rFonts w:asciiTheme="majorBidi" w:hAnsiTheme="majorBidi" w:cstheme="majorBidi"/>
+                <w:sz w:val="24"/>
+                <w:szCs w:val="24"/>
+              </w:rPr>
+              <w:t xml:space="preserve"> (`P</w:t>
+            </w:r>
+            <w:r>
+              <w:rPr>
+                <w:rFonts w:asciiTheme="majorBidi" w:hAnsiTheme="majorBidi" w:cstheme="majorBidi"/>
+                <w:sz w:val="24"/>
+                <w:szCs w:val="24"/>
+              </w:rPr>
+              <w:t>ATCH</w:t>
+            </w:r>
+            <w:r>
+              <w:rPr>
+                <w:rFonts w:asciiTheme="majorBidi" w:hAnsiTheme="majorBidi" w:cstheme="majorBidi"/>
+                <w:sz w:val="24"/>
+                <w:szCs w:val="24"/>
+              </w:rPr>
+              <w:t xml:space="preserve"> /</w:t>
+            </w:r>
+            <w:proofErr w:type="spellStart"/>
+            <w:r>
+              <w:rPr>
+                <w:rFonts w:asciiTheme="majorBidi" w:hAnsiTheme="majorBidi" w:cstheme="majorBidi"/>
+                <w:sz w:val="24"/>
+                <w:szCs w:val="24"/>
+              </w:rPr>
+              <w:t>api</w:t>
+            </w:r>
+            <w:proofErr w:type="spellEnd"/>
+            <w:r>
+              <w:rPr>
+                <w:rFonts w:asciiTheme="majorBidi" w:hAnsiTheme="majorBidi" w:cstheme="majorBidi"/>
+                <w:sz w:val="24"/>
+                <w:szCs w:val="24"/>
+              </w:rPr>
+              <w:t>/v1/users`)</w:t>
+            </w:r>
+          </w:p>
+        </w:tc>
+      </w:tr>
+      <w:tr>
+        <w:tc>
+          <w:tcPr>
+            <w:tcW w:w="4320" w:type="dxa"/>
+          </w:tcPr>
+          <w:p>
+            <w:pPr>
+              <w:rPr>
+                <w:rFonts w:asciiTheme="minorBidi" w:hAnsiTheme="minorBidi"/>
+                <w:b/>
+                <w:bCs/>
+                <w:sz w:val="24"/>
+                <w:szCs w:val="24"/>
+              </w:rPr>
+            </w:pPr>
+            <w:r>
+              <w:rPr>
+                <w:rFonts w:asciiTheme="minorBidi" w:hAnsiTheme="minorBidi"/>
+                <w:b/>
+                <w:bCs/>
+                <w:sz w:val="24"/>
+                <w:szCs w:val="24"/>
+              </w:rPr>
+              <w:t>Description</w:t>
+            </w:r>
+          </w:p>
+        </w:tc>
+        <w:tc>
+          <w:tcPr>
+            <w:tcW w:w="4320" w:type="dxa"/>
+          </w:tcPr>
+          <w:p>
+            <w:pPr>
+              <w:rPr>
+                <w:rFonts w:asciiTheme="majorBidi" w:hAnsiTheme="majorBidi" w:cstheme="majorBidi"/>
+                <w:sz w:val="24"/>
+                <w:szCs w:val="24"/>
+              </w:rPr>
+            </w:pPr>
+            <w:r>
+              <w:rPr>
+                <w:rFonts w:asciiTheme="majorBidi" w:hAnsiTheme="majorBidi" w:cstheme="majorBidi"/>
+                <w:sz w:val="24"/>
+                <w:szCs w:val="24"/>
+              </w:rPr>
+              <w:t>The user update is done successfully but there is a mismatch between the message documented in the API and the actual message response by the API.</w:t>
+            </w:r>
+          </w:p>
+        </w:tc>
+      </w:tr>
+      <w:tr>
+        <w:tc>
+          <w:tcPr>
+            <w:tcW w:w="4320" w:type="dxa"/>
+          </w:tcPr>
+          <w:p>
+            <w:pPr>
+              <w:rPr>
+                <w:rFonts w:asciiTheme="minorBidi" w:hAnsiTheme="minorBidi"/>
+                <w:b/>
+                <w:bCs/>
+                <w:sz w:val="24"/>
+                <w:szCs w:val="24"/>
+              </w:rPr>
+            </w:pPr>
+            <w:r>
+              <w:rPr>
+                <w:rFonts w:asciiTheme="minorBidi" w:hAnsiTheme="minorBidi"/>
+                <w:b/>
+                <w:bCs/>
+                <w:sz w:val="24"/>
+                <w:szCs w:val="24"/>
+              </w:rPr>
+              <w:t>Steps to Reproduce</w:t>
+            </w:r>
+          </w:p>
+        </w:tc>
+        <w:tc>
+          <w:tcPr>
+            <w:tcW w:w="4320" w:type="dxa"/>
+          </w:tcPr>
+          <w:p>
+            <w:pPr>
+              <w:pStyle w:val="ListParagraph"/>
+              <w:numPr>
+                <w:ilvl w:val="0"/>
+                <w:numId w:val="11"/>
+              </w:numPr>
+              <w:rPr>
+                <w:rFonts w:asciiTheme="majorBidi" w:hAnsiTheme="majorBidi" w:cstheme="majorBidi"/>
+                <w:sz w:val="24"/>
+                <w:szCs w:val="24"/>
+              </w:rPr>
+            </w:pPr>
+            <w:r>
+              <w:rPr>
+                <w:rFonts w:asciiTheme="majorBidi" w:hAnsiTheme="majorBidi" w:cstheme="majorBidi"/>
+                <w:sz w:val="24"/>
+                <w:szCs w:val="24"/>
+              </w:rPr>
+              <w:t xml:space="preserve">Send a </w:t>
+            </w:r>
+            <w:r>
+              <w:rPr>
+                <w:rFonts w:asciiTheme="majorBidi" w:hAnsiTheme="majorBidi" w:cstheme="majorBidi"/>
+                <w:sz w:val="24"/>
+                <w:szCs w:val="24"/>
+              </w:rPr>
+              <w:t>PATCH</w:t>
+            </w:r>
+            <w:r>
+              <w:rPr>
+                <w:rFonts w:asciiTheme="majorBidi" w:hAnsiTheme="majorBidi" w:cstheme="majorBidi"/>
+                <w:sz w:val="24"/>
+                <w:szCs w:val="24"/>
+              </w:rPr>
+              <w:t xml:space="preserve"> request to `/</w:t>
+            </w:r>
+            <w:proofErr w:type="spellStart"/>
+            <w:r>
+              <w:rPr>
+                <w:rFonts w:asciiTheme="majorBidi" w:hAnsiTheme="majorBidi" w:cstheme="majorBidi"/>
+                <w:sz w:val="24"/>
+                <w:szCs w:val="24"/>
+              </w:rPr>
+              <w:t>api</w:t>
+            </w:r>
+            <w:proofErr w:type="spellEnd"/>
+            <w:r>
+              <w:rPr>
+                <w:rFonts w:asciiTheme="majorBidi" w:hAnsiTheme="majorBidi" w:cstheme="majorBidi"/>
+                <w:sz w:val="24"/>
+                <w:szCs w:val="24"/>
+              </w:rPr>
+              <w:t xml:space="preserve">/v1/users` </w:t>
+            </w:r>
+            <w:r>
+              <w:rPr>
+                <w:rFonts w:asciiTheme="majorBidi" w:hAnsiTheme="majorBidi" w:cstheme="majorBidi"/>
+                <w:sz w:val="24"/>
+                <w:szCs w:val="24"/>
+              </w:rPr>
+              <w:t>with valid token</w:t>
+            </w:r>
+            <w:r>
+              <w:rPr>
+                <w:rFonts w:asciiTheme="majorBidi" w:hAnsiTheme="majorBidi" w:cstheme="majorBidi"/>
+                <w:sz w:val="24"/>
+                <w:szCs w:val="24"/>
+              </w:rPr>
+              <w:t>.</w:t>
+            </w:r>
+          </w:p>
+          <w:p>
+            <w:pPr>
+              <w:pStyle w:val="ListParagraph"/>
+              <w:numPr>
+                <w:ilvl w:val="0"/>
+                <w:numId w:val="11"/>
+              </w:numPr>
+              <w:rPr>
+                <w:rFonts w:asciiTheme="majorBidi" w:hAnsiTheme="majorBidi" w:cstheme="majorBidi"/>
+                <w:sz w:val="24"/>
+                <w:szCs w:val="24"/>
+              </w:rPr>
+            </w:pPr>
+            <w:r>
+              <w:rPr>
+                <w:rFonts w:asciiTheme="majorBidi" w:hAnsiTheme="majorBidi" w:cstheme="majorBidi"/>
+                <w:sz w:val="24"/>
+                <w:szCs w:val="24"/>
+              </w:rPr>
+              <w:t>Inspect the API response.</w:t>
+            </w:r>
+          </w:p>
+        </w:tc>
+      </w:tr>
+      <w:tr>
+        <w:tc>
+          <w:tcPr>
+            <w:tcW w:w="4320" w:type="dxa"/>
+          </w:tcPr>
+          <w:p>
+            <w:pPr>
+              <w:rPr>
+                <w:rFonts w:asciiTheme="minorBidi" w:hAnsiTheme="minorBidi"/>
+                <w:b/>
+                <w:bCs/>
+                <w:sz w:val="24"/>
+                <w:szCs w:val="24"/>
+              </w:rPr>
+            </w:pPr>
+            <w:r>
+              <w:rPr>
+                <w:rFonts w:asciiTheme="minorBidi" w:hAnsiTheme="minorBidi"/>
+                <w:b/>
+                <w:bCs/>
+                <w:sz w:val="24"/>
+                <w:szCs w:val="24"/>
+              </w:rPr>
+              <w:t>Expected Behavior</w:t>
+            </w:r>
+          </w:p>
+        </w:tc>
+        <w:tc>
+          <w:tcPr>
+            <w:tcW w:w="4320" w:type="dxa"/>
+          </w:tcPr>
+          <w:p>
+            <w:pPr>
+              <w:rPr>
+                <w:rFonts w:asciiTheme="majorBidi" w:hAnsiTheme="majorBidi" w:cstheme="majorBidi"/>
+                <w:sz w:val="24"/>
+                <w:szCs w:val="24"/>
+              </w:rPr>
+            </w:pPr>
+            <w:r>
+              <w:rPr>
+                <w:rFonts w:asciiTheme="majorBidi" w:hAnsiTheme="majorBidi" w:cstheme="majorBidi"/>
+                <w:sz w:val="24"/>
+                <w:szCs w:val="24"/>
+              </w:rPr>
+              <w:t xml:space="preserve">Message: </w:t>
+            </w:r>
+            <w:r>
+              <w:rPr>
+                <w:rFonts w:asciiTheme="majorBidi" w:hAnsiTheme="majorBidi" w:cstheme="majorBidi"/>
+                <w:sz w:val="24"/>
+                <w:szCs w:val="24"/>
+              </w:rPr>
+              <w:t>"User updated with success"</w:t>
+            </w:r>
+          </w:p>
+        </w:tc>
+      </w:tr>
+      <w:tr>
+        <w:tc>
+          <w:tcPr>
+            <w:tcW w:w="4320" w:type="dxa"/>
+          </w:tcPr>
+          <w:p>
+            <w:pPr>
+              <w:rPr>
+                <w:rFonts w:asciiTheme="minorBidi" w:hAnsiTheme="minorBidi"/>
+                <w:b/>
+                <w:bCs/>
+                <w:sz w:val="24"/>
+                <w:szCs w:val="24"/>
+              </w:rPr>
+            </w:pPr>
+            <w:r>
+              <w:rPr>
+                <w:rFonts w:asciiTheme="minorBidi" w:hAnsiTheme="minorBidi"/>
+                <w:b/>
+                <w:bCs/>
+                <w:sz w:val="24"/>
+                <w:szCs w:val="24"/>
+              </w:rPr>
+              <w:t>Actual Behavior</w:t>
+            </w:r>
+          </w:p>
+        </w:tc>
+        <w:tc>
+          <w:tcPr>
+            <w:tcW w:w="4320" w:type="dxa"/>
+          </w:tcPr>
+          <w:p>
+            <w:pPr>
+              <w:spacing w:line="240" w:lineRule="auto"/>
+              <w:rPr>
+                <w:rFonts w:asciiTheme="majorBidi" w:hAnsiTheme="majorBidi" w:cstheme="majorBidi"/>
+                <w:sz w:val="24"/>
+                <w:szCs w:val="24"/>
+              </w:rPr>
+            </w:pPr>
+            <w:r>
+              <w:rPr>
+                <w:rFonts w:asciiTheme="majorBidi" w:hAnsiTheme="majorBidi" w:cstheme="majorBidi"/>
+                <w:sz w:val="24"/>
+                <w:szCs w:val="24"/>
+              </w:rPr>
+              <w:t xml:space="preserve">Message: </w:t>
+            </w:r>
+            <w:r>
+              <w:rPr>
+                <w:rFonts w:asciiTheme="majorBidi" w:hAnsiTheme="majorBidi" w:cstheme="majorBidi"/>
+                <w:sz w:val="24"/>
+                <w:szCs w:val="24"/>
+              </w:rPr>
+              <w:t>"User updated with success</w:t>
+            </w:r>
+            <w:r>
+              <w:rPr>
+                <w:rFonts w:asciiTheme="majorBidi" w:hAnsiTheme="majorBidi" w:cstheme="majorBidi"/>
+                <w:sz w:val="24"/>
+                <w:szCs w:val="24"/>
+                <w:highlight w:val="yellow"/>
+              </w:rPr>
+              <w:t>!</w:t>
+            </w:r>
+            <w:r>
+              <w:rPr>
+                <w:rFonts w:asciiTheme="majorBidi" w:hAnsiTheme="majorBidi" w:cstheme="majorBidi"/>
+                <w:sz w:val="24"/>
+                <w:szCs w:val="24"/>
+              </w:rPr>
+              <w:t>"</w:t>
+            </w:r>
+          </w:p>
+        </w:tc>
+      </w:tr>
+      <w:tr>
+        <w:tc>
+          <w:tcPr>
+            <w:tcW w:w="4320" w:type="dxa"/>
+          </w:tcPr>
+          <w:p>
+            <w:pPr>
+              <w:rPr>
+                <w:rFonts w:asciiTheme="minorBidi" w:hAnsiTheme="minorBidi"/>
+                <w:b/>
+                <w:bCs/>
+                <w:sz w:val="24"/>
+                <w:szCs w:val="24"/>
+              </w:rPr>
+            </w:pPr>
+            <w:r>
+              <w:rPr>
+                <w:rFonts w:asciiTheme="minorBidi" w:hAnsiTheme="minorBidi"/>
+                <w:b/>
+                <w:bCs/>
+                <w:sz w:val="24"/>
+                <w:szCs w:val="24"/>
+              </w:rPr>
+              <w:t>Possible Fix</w:t>
+            </w:r>
+          </w:p>
+        </w:tc>
+        <w:tc>
+          <w:tcPr>
+            <w:tcW w:w="4320" w:type="dxa"/>
+          </w:tcPr>
+          <w:p>
+            <w:pPr>
+              <w:rPr>
+                <w:rFonts w:asciiTheme="majorBidi" w:hAnsiTheme="majorBidi" w:cstheme="majorBidi"/>
+                <w:sz w:val="24"/>
+                <w:szCs w:val="24"/>
+              </w:rPr>
+            </w:pPr>
+            <w:r>
+              <w:rPr>
+                <w:rFonts w:asciiTheme="majorBidi" w:hAnsiTheme="majorBidi" w:cstheme="majorBidi"/>
+                <w:sz w:val="24"/>
+                <w:szCs w:val="24"/>
+              </w:rPr>
+              <w:t>Change the message in either the documentation or the API implementation</w:t>
+            </w:r>
+            <w:r>
+              <w:rPr>
+                <w:rFonts w:asciiTheme="majorBidi" w:hAnsiTheme="majorBidi" w:cstheme="majorBidi"/>
+                <w:sz w:val="24"/>
+                <w:szCs w:val="24"/>
+              </w:rPr>
+              <w:t>.</w:t>
+            </w:r>
+          </w:p>
+        </w:tc>
+      </w:tr>
+      <w:tr>
+        <w:tc>
+          <w:tcPr>
+            <w:tcW w:w="4320" w:type="dxa"/>
+          </w:tcPr>
+          <w:p>
+            <w:pPr>
+              <w:rPr>
+                <w:rFonts w:asciiTheme="minorBidi" w:hAnsiTheme="minorBidi"/>
+                <w:b/>
+                <w:bCs/>
+                <w:sz w:val="24"/>
+                <w:szCs w:val="24"/>
+              </w:rPr>
+            </w:pPr>
+            <w:r>
+              <w:rPr>
+                <w:rFonts w:asciiTheme="minorBidi" w:hAnsiTheme="minorBidi"/>
+                <w:b/>
+                <w:bCs/>
+                <w:sz w:val="24"/>
+                <w:szCs w:val="24"/>
+              </w:rPr>
+              <w:t>Status</w:t>
+            </w:r>
+          </w:p>
+        </w:tc>
+        <w:tc>
+          <w:tcPr>
+            <w:tcW w:w="4320" w:type="dxa"/>
+          </w:tcPr>
+          <w:p>
+            <w:pPr>
+              <w:rPr>
+                <w:rFonts w:asciiTheme="majorBidi" w:hAnsiTheme="majorBidi" w:cstheme="majorBidi"/>
+                <w:sz w:val="24"/>
+                <w:szCs w:val="24"/>
+              </w:rPr>
+            </w:pPr>
+            <w:r>
+              <w:rPr>
+                <w:rFonts w:asciiTheme="majorBidi" w:hAnsiTheme="majorBidi" w:cstheme="majorBidi"/>
+                <w:sz w:val="24"/>
+                <w:szCs w:val="24"/>
+              </w:rPr>
+              <w:t>Open</w:t>
+            </w:r>
+          </w:p>
+        </w:tc>
+      </w:tr>
+    </w:tbl>
+    <w:p/>
+    <w:p/>
+    <w:p/>
+    <w:p/>
+    <w:p/>
+    <w:p>
+      <w:pPr>
+        <w:pStyle w:val="Heading1"/>
+      </w:pPr>
+      <w:r>
+        <w:lastRenderedPageBreak/>
+        <w:t>Bug Tickets – (</w:t>
+      </w:r>
+      <w:r>
+        <w:t>Delete</w:t>
+      </w:r>
+      <w:r>
+        <w:t xml:space="preserve"> Users)</w:t>
+      </w:r>
+    </w:p>
+    <w:p>
+      <w:pPr>
+        <w:pStyle w:val="Heading2"/>
+      </w:pPr>
+      <w:r>
+        <w:t>Ticket#</w:t>
+      </w:r>
+      <w:r>
+        <w:t>6</w:t>
+      </w:r>
+    </w:p>
+    <w:tbl>
+      <w:tblPr>
+        <w:tblW w:w="0" w:type="auto"/>
+        <w:tblBorders>
+          <w:top w:val="single" w:sz="4" w:space="0" w:color="auto"/>
+          <w:left w:val="single" w:sz="4" w:space="0" w:color="auto"/>
+          <w:bottom w:val="single" w:sz="4" w:space="0" w:color="auto"/>
+          <w:right w:val="single" w:sz="4" w:space="0" w:color="auto"/>
+          <w:insideH w:val="single" w:sz="4" w:space="0" w:color="auto"/>
+          <w:insideV w:val="single" w:sz="4" w:space="0" w:color="auto"/>
+        </w:tblBorders>
+        <w:tblLook w:val="04A0" w:firstRow="1" w:lastRow="0" w:firstColumn="1" w:lastColumn="0" w:noHBand="0" w:noVBand="1"/>
+      </w:tblPr>
+      <w:tblGrid>
+        <w:gridCol w:w="4320"/>
+        <w:gridCol w:w="4320"/>
+      </w:tblGrid>
+      <w:tr>
+        <w:tc>
+          <w:tcPr>
+            <w:tcW w:w="4320" w:type="dxa"/>
+          </w:tcPr>
+          <w:p>
+            <w:pPr>
+              <w:rPr>
+                <w:rFonts w:asciiTheme="minorBidi" w:hAnsiTheme="minorBidi"/>
+                <w:b/>
+                <w:bCs/>
+                <w:sz w:val="24"/>
+                <w:szCs w:val="24"/>
+              </w:rPr>
+            </w:pPr>
+            <w:r>
+              <w:rPr>
+                <w:rFonts w:asciiTheme="minorBidi" w:hAnsiTheme="minorBidi"/>
+                <w:b/>
+                <w:bCs/>
+                <w:sz w:val="24"/>
+                <w:szCs w:val="24"/>
+              </w:rPr>
+              <w:t>Bug ID</w:t>
+            </w:r>
+          </w:p>
+        </w:tc>
+        <w:tc>
+          <w:tcPr>
+            <w:tcW w:w="4320" w:type="dxa"/>
+          </w:tcPr>
+          <w:p>
+            <w:pPr>
+              <w:rPr>
+                <w:rFonts w:asciiTheme="majorBidi" w:hAnsiTheme="majorBidi" w:cstheme="majorBidi"/>
+                <w:sz w:val="24"/>
+                <w:szCs w:val="24"/>
+              </w:rPr>
+            </w:pPr>
+            <w:r>
+              <w:rPr>
+                <w:rFonts w:asciiTheme="majorBidi" w:hAnsiTheme="majorBidi" w:cstheme="majorBidi"/>
+                <w:sz w:val="24"/>
+                <w:szCs w:val="24"/>
+              </w:rPr>
+              <w:t>BUG00</w:t>
+            </w:r>
+            <w:r>
+              <w:rPr>
+                <w:rFonts w:asciiTheme="majorBidi" w:hAnsiTheme="majorBidi" w:cstheme="majorBidi"/>
+                <w:sz w:val="24"/>
+                <w:szCs w:val="24"/>
+              </w:rPr>
+              <w:t>6</w:t>
+            </w:r>
+          </w:p>
+        </w:tc>
+      </w:tr>
+      <w:tr>
+        <w:tc>
+          <w:tcPr>
+            <w:tcW w:w="4320" w:type="dxa"/>
+          </w:tcPr>
+          <w:p>
+            <w:pPr>
+              <w:rPr>
+                <w:rFonts w:asciiTheme="minorBidi" w:hAnsiTheme="minorBidi"/>
+                <w:b/>
+                <w:bCs/>
+                <w:sz w:val="24"/>
+                <w:szCs w:val="24"/>
+              </w:rPr>
+            </w:pPr>
+            <w:r>
+              <w:rPr>
+                <w:rFonts w:asciiTheme="minorBidi" w:hAnsiTheme="minorBidi"/>
+                <w:b/>
+                <w:bCs/>
+                <w:sz w:val="24"/>
+                <w:szCs w:val="24"/>
+              </w:rPr>
+              <w:t>Title</w:t>
+            </w:r>
+          </w:p>
+        </w:tc>
+        <w:tc>
+          <w:tcPr>
+            <w:tcW w:w="4320" w:type="dxa"/>
+          </w:tcPr>
+          <w:p>
+            <w:pPr>
+              <w:rPr>
+                <w:rFonts w:asciiTheme="majorBidi" w:hAnsiTheme="majorBidi" w:cstheme="majorBidi"/>
+                <w:sz w:val="24"/>
+                <w:szCs w:val="24"/>
+              </w:rPr>
+            </w:pPr>
+            <w:r>
+              <w:rPr>
+                <w:rFonts w:asciiTheme="majorBidi" w:hAnsiTheme="majorBidi" w:cstheme="majorBidi"/>
+                <w:sz w:val="24"/>
+                <w:szCs w:val="24"/>
+              </w:rPr>
+              <w:t>User deletion fails</w:t>
+            </w:r>
+          </w:p>
+        </w:tc>
+      </w:tr>
+      <w:tr>
+        <w:tc>
+          <w:tcPr>
+            <w:tcW w:w="4320" w:type="dxa"/>
+          </w:tcPr>
+          <w:p>
+            <w:pPr>
+              <w:rPr>
+                <w:rFonts w:asciiTheme="minorBidi" w:hAnsiTheme="minorBidi"/>
+                <w:b/>
+                <w:bCs/>
+                <w:sz w:val="24"/>
+                <w:szCs w:val="24"/>
+              </w:rPr>
+            </w:pPr>
+            <w:r>
+              <w:rPr>
+                <w:rFonts w:asciiTheme="minorBidi" w:hAnsiTheme="minorBidi"/>
+                <w:b/>
+                <w:bCs/>
+                <w:sz w:val="24"/>
+                <w:szCs w:val="24"/>
+              </w:rPr>
+              <w:t>Date Reported</w:t>
+            </w:r>
+          </w:p>
+        </w:tc>
+        <w:tc>
+          <w:tcPr>
+            <w:tcW w:w="4320" w:type="dxa"/>
+          </w:tcPr>
+          <w:p>
+            <w:pPr>
+              <w:rPr>
+                <w:rFonts w:asciiTheme="majorBidi" w:hAnsiTheme="majorBidi" w:cstheme="majorBidi"/>
+                <w:sz w:val="24"/>
+                <w:szCs w:val="24"/>
+              </w:rPr>
+            </w:pPr>
+            <w:r>
+              <w:rPr>
+                <w:rFonts w:asciiTheme="majorBidi" w:hAnsiTheme="majorBidi" w:cstheme="majorBidi"/>
+                <w:sz w:val="24"/>
+                <w:szCs w:val="24"/>
+              </w:rPr>
+              <w:t>2024-10-23</w:t>
+            </w:r>
+          </w:p>
+        </w:tc>
+      </w:tr>
+      <w:tr>
+        <w:tc>
+          <w:tcPr>
+            <w:tcW w:w="4320" w:type="dxa"/>
+          </w:tcPr>
+          <w:p>
+            <w:pPr>
+              <w:rPr>
+                <w:rFonts w:asciiTheme="minorBidi" w:hAnsiTheme="minorBidi"/>
+                <w:b/>
+                <w:bCs/>
+                <w:sz w:val="24"/>
+                <w:szCs w:val="24"/>
+              </w:rPr>
+            </w:pPr>
+            <w:r>
+              <w:rPr>
+                <w:rFonts w:asciiTheme="minorBidi" w:hAnsiTheme="minorBidi"/>
+                <w:b/>
+                <w:bCs/>
+                <w:sz w:val="24"/>
+                <w:szCs w:val="24"/>
+              </w:rPr>
+              <w:t>Reported By</w:t>
+            </w:r>
+          </w:p>
+        </w:tc>
+        <w:tc>
+          <w:tcPr>
+            <w:tcW w:w="4320" w:type="dxa"/>
+          </w:tcPr>
+          <w:p>
+            <w:pPr>
+              <w:rPr>
+                <w:rFonts w:asciiTheme="majorBidi" w:hAnsiTheme="majorBidi" w:cstheme="majorBidi"/>
+                <w:sz w:val="24"/>
+                <w:szCs w:val="24"/>
+              </w:rPr>
+            </w:pPr>
+            <w:r>
+              <w:rPr>
+                <w:rFonts w:asciiTheme="majorBidi" w:hAnsiTheme="majorBidi" w:cstheme="majorBidi"/>
+                <w:sz w:val="24"/>
+                <w:szCs w:val="24"/>
+              </w:rPr>
+              <w:t>Mostafa Monged</w:t>
+            </w:r>
+          </w:p>
+        </w:tc>
+      </w:tr>
+      <w:tr>
+        <w:tc>
+          <w:tcPr>
+            <w:tcW w:w="4320" w:type="dxa"/>
+          </w:tcPr>
+          <w:p>
+            <w:pPr>
+              <w:rPr>
+                <w:rFonts w:asciiTheme="minorBidi" w:hAnsiTheme="minorBidi"/>
+                <w:b/>
+                <w:bCs/>
+                <w:sz w:val="24"/>
+                <w:szCs w:val="24"/>
+              </w:rPr>
+            </w:pPr>
+            <w:r>
+              <w:rPr>
+                <w:rFonts w:asciiTheme="minorBidi" w:hAnsiTheme="minorBidi"/>
+                <w:b/>
+                <w:bCs/>
+                <w:sz w:val="24"/>
+                <w:szCs w:val="24"/>
+              </w:rPr>
+              <w:t>Module</w:t>
+            </w:r>
+          </w:p>
+        </w:tc>
+        <w:tc>
+          <w:tcPr>
+            <w:tcW w:w="4320" w:type="dxa"/>
+          </w:tcPr>
+          <w:p>
+            <w:pPr>
+              <w:rPr>
+                <w:rFonts w:asciiTheme="majorBidi" w:hAnsiTheme="majorBidi" w:cstheme="majorBidi"/>
+                <w:sz w:val="24"/>
+                <w:szCs w:val="24"/>
+              </w:rPr>
+            </w:pPr>
+            <w:r>
+              <w:rPr>
+                <w:rFonts w:asciiTheme="majorBidi" w:hAnsiTheme="majorBidi" w:cstheme="majorBidi"/>
+                <w:sz w:val="24"/>
+                <w:szCs w:val="24"/>
+              </w:rPr>
+              <w:t>User Deletion (DELETE /</w:t>
+            </w:r>
+            <w:proofErr w:type="spellStart"/>
+            <w:r>
+              <w:rPr>
+                <w:rFonts w:asciiTheme="majorBidi" w:hAnsiTheme="majorBidi" w:cstheme="majorBidi"/>
+                <w:sz w:val="24"/>
+                <w:szCs w:val="24"/>
+              </w:rPr>
+              <w:t>api</w:t>
+            </w:r>
+            <w:proofErr w:type="spellEnd"/>
+            <w:r>
+              <w:rPr>
+                <w:rFonts w:asciiTheme="majorBidi" w:hAnsiTheme="majorBidi" w:cstheme="majorBidi"/>
+                <w:sz w:val="24"/>
+                <w:szCs w:val="24"/>
+              </w:rPr>
+              <w:t>/v1/users)</w:t>
+            </w:r>
+          </w:p>
+        </w:tc>
+      </w:tr>
+      <w:tr>
+        <w:tc>
+          <w:tcPr>
+            <w:tcW w:w="4320" w:type="dxa"/>
+          </w:tcPr>
+          <w:p>
+            <w:pPr>
+              <w:rPr>
+                <w:rFonts w:asciiTheme="minorBidi" w:hAnsiTheme="minorBidi"/>
+                <w:b/>
+                <w:bCs/>
+                <w:sz w:val="24"/>
+                <w:szCs w:val="24"/>
+              </w:rPr>
+            </w:pPr>
+            <w:r>
+              <w:rPr>
+                <w:rFonts w:asciiTheme="minorBidi" w:hAnsiTheme="minorBidi"/>
+                <w:b/>
+                <w:bCs/>
+                <w:sz w:val="24"/>
+                <w:szCs w:val="24"/>
+              </w:rPr>
+              <w:t>Description</w:t>
+            </w:r>
+          </w:p>
+        </w:tc>
+        <w:tc>
+          <w:tcPr>
+            <w:tcW w:w="4320" w:type="dxa"/>
+          </w:tcPr>
+          <w:p>
+            <w:pPr>
+              <w:rPr>
+                <w:rFonts w:asciiTheme="majorBidi" w:hAnsiTheme="majorBidi" w:cstheme="majorBidi"/>
+                <w:sz w:val="24"/>
+                <w:szCs w:val="24"/>
+              </w:rPr>
+            </w:pPr>
+            <w:r>
+              <w:rPr>
+                <w:rFonts w:asciiTheme="majorBidi" w:hAnsiTheme="majorBidi" w:cstheme="majorBidi"/>
+                <w:sz w:val="24"/>
+                <w:szCs w:val="24"/>
+              </w:rPr>
+              <w:t>When attempting to delete a user using the DELETE /</w:t>
+            </w:r>
+            <w:proofErr w:type="spellStart"/>
+            <w:r>
+              <w:rPr>
+                <w:rFonts w:asciiTheme="majorBidi" w:hAnsiTheme="majorBidi" w:cstheme="majorBidi"/>
+                <w:sz w:val="24"/>
+                <w:szCs w:val="24"/>
+              </w:rPr>
+              <w:t>api</w:t>
+            </w:r>
+            <w:proofErr w:type="spellEnd"/>
+            <w:r>
+              <w:rPr>
+                <w:rFonts w:asciiTheme="majorBidi" w:hAnsiTheme="majorBidi" w:cstheme="majorBidi"/>
+                <w:sz w:val="24"/>
+                <w:szCs w:val="24"/>
+              </w:rPr>
+              <w:t>/v1/users route, the API returns a 500 Internal Server Error with the message "No default engine was specified and no extension was provided."</w:t>
+            </w:r>
+          </w:p>
+        </w:tc>
+      </w:tr>
+      <w:tr>
+        <w:tc>
+          <w:tcPr>
+            <w:tcW w:w="4320" w:type="dxa"/>
+          </w:tcPr>
+          <w:p>
+            <w:pPr>
+              <w:rPr>
+                <w:rFonts w:asciiTheme="minorBidi" w:hAnsiTheme="minorBidi"/>
+                <w:b/>
+                <w:bCs/>
+                <w:sz w:val="24"/>
+                <w:szCs w:val="24"/>
+              </w:rPr>
+            </w:pPr>
+            <w:r>
+              <w:rPr>
+                <w:rFonts w:asciiTheme="minorBidi" w:hAnsiTheme="minorBidi"/>
+                <w:b/>
+                <w:bCs/>
+                <w:sz w:val="24"/>
+                <w:szCs w:val="24"/>
+              </w:rPr>
+              <w:t>Steps to Reproduce</w:t>
+            </w:r>
+          </w:p>
+        </w:tc>
+        <w:tc>
+          <w:tcPr>
+            <w:tcW w:w="4320" w:type="dxa"/>
+          </w:tcPr>
+          <w:p>
+            <w:pPr>
+              <w:pStyle w:val="ListParagraph"/>
+              <w:numPr>
+                <w:ilvl w:val="0"/>
+                <w:numId w:val="10"/>
+              </w:numPr>
+              <w:rPr>
+                <w:rFonts w:asciiTheme="majorBidi" w:hAnsiTheme="majorBidi" w:cstheme="majorBidi"/>
+                <w:sz w:val="24"/>
+                <w:szCs w:val="24"/>
+              </w:rPr>
+            </w:pPr>
+            <w:r>
+              <w:rPr>
+                <w:rFonts w:asciiTheme="majorBidi" w:hAnsiTheme="majorBidi" w:cstheme="majorBidi"/>
+                <w:sz w:val="24"/>
+                <w:szCs w:val="24"/>
+              </w:rPr>
+              <w:t>Send a DELETE request to /</w:t>
+            </w:r>
+            <w:proofErr w:type="spellStart"/>
+            <w:r>
+              <w:rPr>
+                <w:rFonts w:asciiTheme="majorBidi" w:hAnsiTheme="majorBidi" w:cstheme="majorBidi"/>
+                <w:sz w:val="24"/>
+                <w:szCs w:val="24"/>
+              </w:rPr>
+              <w:t>api</w:t>
+            </w:r>
+            <w:proofErr w:type="spellEnd"/>
+            <w:r>
+              <w:rPr>
+                <w:rFonts w:asciiTheme="majorBidi" w:hAnsiTheme="majorBidi" w:cstheme="majorBidi"/>
+                <w:sz w:val="24"/>
+                <w:szCs w:val="24"/>
+              </w:rPr>
+              <w:t>/v1/users with a valid token.</w:t>
+            </w:r>
+          </w:p>
+          <w:p>
+            <w:pPr>
+              <w:pStyle w:val="ListParagraph"/>
+              <w:numPr>
+                <w:ilvl w:val="0"/>
+                <w:numId w:val="10"/>
+              </w:numPr>
+              <w:rPr>
+                <w:rFonts w:asciiTheme="majorBidi" w:hAnsiTheme="majorBidi" w:cstheme="majorBidi"/>
+                <w:sz w:val="24"/>
+                <w:szCs w:val="24"/>
+              </w:rPr>
+            </w:pPr>
+            <w:r>
+              <w:rPr>
+                <w:rFonts w:asciiTheme="majorBidi" w:hAnsiTheme="majorBidi" w:cstheme="majorBidi"/>
+                <w:sz w:val="24"/>
+                <w:szCs w:val="24"/>
+              </w:rPr>
+              <w:t>Inspect the server logs for error details.</w:t>
+            </w:r>
+          </w:p>
+        </w:tc>
+      </w:tr>
+      <w:tr>
+        <w:tc>
+          <w:tcPr>
+            <w:tcW w:w="4320" w:type="dxa"/>
+          </w:tcPr>
+          <w:p>
+            <w:pPr>
+              <w:rPr>
+                <w:rFonts w:asciiTheme="minorBidi" w:hAnsiTheme="minorBidi"/>
+                <w:b/>
+                <w:bCs/>
+                <w:sz w:val="24"/>
+                <w:szCs w:val="24"/>
+              </w:rPr>
+            </w:pPr>
+            <w:r>
+              <w:rPr>
+                <w:rFonts w:asciiTheme="minorBidi" w:hAnsiTheme="minorBidi"/>
+                <w:b/>
+                <w:bCs/>
+                <w:sz w:val="24"/>
+                <w:szCs w:val="24"/>
+              </w:rPr>
+              <w:t>Expected Behavior</w:t>
+            </w:r>
+          </w:p>
+        </w:tc>
+        <w:tc>
+          <w:tcPr>
+            <w:tcW w:w="4320" w:type="dxa"/>
+          </w:tcPr>
+          <w:p>
+            <w:pPr>
+              <w:rPr>
+                <w:rFonts w:asciiTheme="majorBidi" w:hAnsiTheme="majorBidi" w:cstheme="majorBidi"/>
+                <w:sz w:val="24"/>
+                <w:szCs w:val="24"/>
+              </w:rPr>
+            </w:pPr>
+            <w:r>
+              <w:rPr>
+                <w:rFonts w:asciiTheme="majorBidi" w:hAnsiTheme="majorBidi" w:cstheme="majorBidi"/>
+                <w:sz w:val="24"/>
+                <w:szCs w:val="24"/>
+              </w:rPr>
+              <w:t xml:space="preserve">Message: </w:t>
+            </w:r>
+            <w:r>
+              <w:rPr>
+                <w:rFonts w:asciiTheme="majorBidi" w:hAnsiTheme="majorBidi" w:cstheme="majorBidi"/>
+                <w:sz w:val="24"/>
+                <w:szCs w:val="24"/>
+              </w:rPr>
+              <w:t>"User </w:t>
+            </w:r>
+            <w:r>
+              <w:rPr>
+                <w:rFonts w:asciiTheme="majorBidi" w:hAnsiTheme="majorBidi" w:cstheme="majorBidi"/>
+                <w:sz w:val="24"/>
+                <w:szCs w:val="24"/>
+              </w:rPr>
+              <w:t>deleted</w:t>
+            </w:r>
+            <w:r>
+              <w:rPr>
+                <w:rFonts w:asciiTheme="majorBidi" w:hAnsiTheme="majorBidi" w:cstheme="majorBidi"/>
+                <w:sz w:val="24"/>
+                <w:szCs w:val="24"/>
+              </w:rPr>
+              <w:t> with success"</w:t>
+            </w:r>
+          </w:p>
+        </w:tc>
+      </w:tr>
+      <w:tr>
+        <w:tc>
+          <w:tcPr>
+            <w:tcW w:w="4320" w:type="dxa"/>
+          </w:tcPr>
+          <w:p>
+            <w:pPr>
+              <w:rPr>
+                <w:rFonts w:asciiTheme="minorBidi" w:hAnsiTheme="minorBidi"/>
+                <w:b/>
+                <w:bCs/>
+                <w:sz w:val="24"/>
+                <w:szCs w:val="24"/>
+              </w:rPr>
+            </w:pPr>
+            <w:r>
+              <w:rPr>
+                <w:rFonts w:asciiTheme="minorBidi" w:hAnsiTheme="minorBidi"/>
+                <w:b/>
+                <w:bCs/>
+                <w:sz w:val="24"/>
+                <w:szCs w:val="24"/>
+              </w:rPr>
+              <w:t>Actual Behavior</w:t>
+            </w:r>
+          </w:p>
+        </w:tc>
+        <w:tc>
+          <w:tcPr>
+            <w:tcW w:w="4320" w:type="dxa"/>
+          </w:tcPr>
+          <w:p>
+            <w:pPr>
+              <w:spacing w:line="240" w:lineRule="auto"/>
+              <w:rPr>
+                <w:rFonts w:asciiTheme="majorBidi" w:hAnsiTheme="majorBidi" w:cstheme="majorBidi"/>
+                <w:sz w:val="24"/>
+                <w:szCs w:val="24"/>
+              </w:rPr>
+            </w:pPr>
+            <w:r>
+              <w:rPr>
+                <w:rFonts w:asciiTheme="majorBidi" w:hAnsiTheme="majorBidi" w:cstheme="majorBidi"/>
+                <w:sz w:val="24"/>
+                <w:szCs w:val="24"/>
+              </w:rPr>
+              <w:t>The API returns a 500 Internal Server Error with the message "No default engine was specified and no extension was provided."</w:t>
+            </w:r>
+          </w:p>
+        </w:tc>
+      </w:tr>
+      <w:tr>
+        <w:tc>
+          <w:tcPr>
+            <w:tcW w:w="4320" w:type="dxa"/>
+          </w:tcPr>
+          <w:p>
+            <w:pPr>
+              <w:rPr>
+                <w:rFonts w:asciiTheme="minorBidi" w:hAnsiTheme="minorBidi"/>
+                <w:b/>
+                <w:bCs/>
+                <w:sz w:val="24"/>
+                <w:szCs w:val="24"/>
+              </w:rPr>
+            </w:pPr>
+            <w:r>
+              <w:rPr>
+                <w:rFonts w:asciiTheme="minorBidi" w:hAnsiTheme="minorBidi"/>
+                <w:b/>
+                <w:bCs/>
+                <w:sz w:val="24"/>
+                <w:szCs w:val="24"/>
+              </w:rPr>
+              <w:t>Possible Fix</w:t>
+            </w:r>
+          </w:p>
+        </w:tc>
+        <w:tc>
+          <w:tcPr>
+            <w:tcW w:w="4320" w:type="dxa"/>
+          </w:tcPr>
+          <w:p>
+            <w:pPr>
+              <w:rPr>
+                <w:rFonts w:asciiTheme="majorBidi" w:hAnsiTheme="majorBidi" w:cstheme="majorBidi"/>
+                <w:sz w:val="24"/>
+                <w:szCs w:val="24"/>
+              </w:rPr>
+            </w:pPr>
+          </w:p>
+        </w:tc>
+      </w:tr>
+      <w:tr>
+        <w:tc>
+          <w:tcPr>
+            <w:tcW w:w="4320" w:type="dxa"/>
+          </w:tcPr>
+          <w:p>
+            <w:pPr>
+              <w:rPr>
+                <w:rFonts w:asciiTheme="minorBidi" w:hAnsiTheme="minorBidi"/>
+                <w:b/>
+                <w:bCs/>
+                <w:sz w:val="24"/>
+                <w:szCs w:val="24"/>
+              </w:rPr>
+            </w:pPr>
+            <w:r>
+              <w:rPr>
+                <w:rFonts w:asciiTheme="minorBidi" w:hAnsiTheme="minorBidi"/>
+                <w:b/>
+                <w:bCs/>
+                <w:sz w:val="24"/>
+                <w:szCs w:val="24"/>
+              </w:rPr>
+              <w:t>Status</w:t>
+            </w:r>
+          </w:p>
+        </w:tc>
+        <w:tc>
+          <w:tcPr>
+            <w:tcW w:w="4320" w:type="dxa"/>
+          </w:tcPr>
+          <w:p>
+            <w:pPr>
+              <w:rPr>
+                <w:rFonts w:asciiTheme="majorBidi" w:hAnsiTheme="majorBidi" w:cstheme="majorBidi"/>
+                <w:sz w:val="24"/>
+                <w:szCs w:val="24"/>
+              </w:rPr>
+            </w:pPr>
+            <w:r>
+              <w:rPr>
+                <w:rFonts w:asciiTheme="majorBidi" w:hAnsiTheme="majorBidi" w:cstheme="majorBidi"/>
+                <w:sz w:val="24"/>
+                <w:szCs w:val="24"/>
+              </w:rPr>
+              <w:t>Open</w:t>
+            </w:r>
+          </w:p>
+        </w:tc>
+      </w:tr>
+    </w:tbl>
+    <w:p>
+      <w:pPr>
+        <w:rPr>
+          <w:rFonts w:asciiTheme="majorBidi" w:hAnsiTheme="majorBidi" w:cstheme="majorBidi"/>
+          <w:sz w:val="24"/>
+          <w:szCs w:val="24"/>
+        </w:rPr>
+      </w:pPr>
     </w:p>
     <w:sectPr>
       <w:pgSz w:w="12240" w:h="15840"/>
@@ -3128,6 +4639,184 @@
       </w:rPr>
     </w:lvl>
   </w:abstractNum>
+  <w:abstractNum w:abstractNumId="9" w15:restartNumberingAfterBreak="0">
+    <w:nsid w:val="1EF8595E"/>
+    <w:multiLevelType w:val="hybridMultilevel"/>
+    <w:tmpl w:val="FCD8ADEE"/>
+    <w:lvl w:ilvl="0" w:tplc="0409000F">
+      <w:start w:val="1"/>
+      <w:numFmt w:val="decimal"/>
+      <w:lvlText w:val="%1."/>
+      <w:lvlJc w:val="left"/>
+      <w:pPr>
+        <w:ind w:left="720" w:hanging="360"/>
+      </w:pPr>
+      <w:rPr>
+        <w:rFonts w:hint="default"/>
+      </w:rPr>
+    </w:lvl>
+    <w:lvl w:ilvl="1" w:tplc="04090019" w:tentative="1">
+      <w:start w:val="1"/>
+      <w:numFmt w:val="lowerLetter"/>
+      <w:lvlText w:val="%2."/>
+      <w:lvlJc w:val="left"/>
+      <w:pPr>
+        <w:ind w:left="1440" w:hanging="360"/>
+      </w:pPr>
+    </w:lvl>
+    <w:lvl w:ilvl="2" w:tplc="0409001B" w:tentative="1">
+      <w:start w:val="1"/>
+      <w:numFmt w:val="lowerRoman"/>
+      <w:lvlText w:val="%3."/>
+      <w:lvlJc w:val="right"/>
+      <w:pPr>
+        <w:ind w:left="2160" w:hanging="180"/>
+      </w:pPr>
+    </w:lvl>
+    <w:lvl w:ilvl="3" w:tplc="0409000F" w:tentative="1">
+      <w:start w:val="1"/>
+      <w:numFmt w:val="decimal"/>
+      <w:lvlText w:val="%4."/>
+      <w:lvlJc w:val="left"/>
+      <w:pPr>
+        <w:ind w:left="2880" w:hanging="360"/>
+      </w:pPr>
+    </w:lvl>
+    <w:lvl w:ilvl="4" w:tplc="04090019" w:tentative="1">
+      <w:start w:val="1"/>
+      <w:numFmt w:val="lowerLetter"/>
+      <w:lvlText w:val="%5."/>
+      <w:lvlJc w:val="left"/>
+      <w:pPr>
+        <w:ind w:left="3600" w:hanging="360"/>
+      </w:pPr>
+    </w:lvl>
+    <w:lvl w:ilvl="5" w:tplc="0409001B" w:tentative="1">
+      <w:start w:val="1"/>
+      <w:numFmt w:val="lowerRoman"/>
+      <w:lvlText w:val="%6."/>
+      <w:lvlJc w:val="right"/>
+      <w:pPr>
+        <w:ind w:left="4320" w:hanging="180"/>
+      </w:pPr>
+    </w:lvl>
+    <w:lvl w:ilvl="6" w:tplc="0409000F" w:tentative="1">
+      <w:start w:val="1"/>
+      <w:numFmt w:val="decimal"/>
+      <w:lvlText w:val="%7."/>
+      <w:lvlJc w:val="left"/>
+      <w:pPr>
+        <w:ind w:left="5040" w:hanging="360"/>
+      </w:pPr>
+    </w:lvl>
+    <w:lvl w:ilvl="7" w:tplc="04090019" w:tentative="1">
+      <w:start w:val="1"/>
+      <w:numFmt w:val="lowerLetter"/>
+      <w:lvlText w:val="%8."/>
+      <w:lvlJc w:val="left"/>
+      <w:pPr>
+        <w:ind w:left="5760" w:hanging="360"/>
+      </w:pPr>
+    </w:lvl>
+    <w:lvl w:ilvl="8" w:tplc="0409001B" w:tentative="1">
+      <w:start w:val="1"/>
+      <w:numFmt w:val="lowerRoman"/>
+      <w:lvlText w:val="%9."/>
+      <w:lvlJc w:val="right"/>
+      <w:pPr>
+        <w:ind w:left="6480" w:hanging="180"/>
+      </w:pPr>
+    </w:lvl>
+  </w:abstractNum>
+  <w:abstractNum w:abstractNumId="10" w15:restartNumberingAfterBreak="0">
+    <w:nsid w:val="415647E9"/>
+    <w:multiLevelType w:val="hybridMultilevel"/>
+    <w:tmpl w:val="2FA41538"/>
+    <w:lvl w:ilvl="0" w:tplc="0409000F">
+      <w:start w:val="1"/>
+      <w:numFmt w:val="decimal"/>
+      <w:lvlText w:val="%1."/>
+      <w:lvlJc w:val="left"/>
+      <w:pPr>
+        <w:ind w:left="720" w:hanging="360"/>
+      </w:pPr>
+      <w:rPr>
+        <w:rFonts w:hint="default"/>
+      </w:rPr>
+    </w:lvl>
+    <w:lvl w:ilvl="1" w:tplc="04090019" w:tentative="1">
+      <w:start w:val="1"/>
+      <w:numFmt w:val="lowerLetter"/>
+      <w:lvlText w:val="%2."/>
+      <w:lvlJc w:val="left"/>
+      <w:pPr>
+        <w:ind w:left="1440" w:hanging="360"/>
+      </w:pPr>
+    </w:lvl>
+    <w:lvl w:ilvl="2" w:tplc="0409001B" w:tentative="1">
+      <w:start w:val="1"/>
+      <w:numFmt w:val="lowerRoman"/>
+      <w:lvlText w:val="%3."/>
+      <w:lvlJc w:val="right"/>
+      <w:pPr>
+        <w:ind w:left="2160" w:hanging="180"/>
+      </w:pPr>
+    </w:lvl>
+    <w:lvl w:ilvl="3" w:tplc="0409000F" w:tentative="1">
+      <w:start w:val="1"/>
+      <w:numFmt w:val="decimal"/>
+      <w:lvlText w:val="%4."/>
+      <w:lvlJc w:val="left"/>
+      <w:pPr>
+        <w:ind w:left="2880" w:hanging="360"/>
+      </w:pPr>
+    </w:lvl>
+    <w:lvl w:ilvl="4" w:tplc="04090019" w:tentative="1">
+      <w:start w:val="1"/>
+      <w:numFmt w:val="lowerLetter"/>
+      <w:lvlText w:val="%5."/>
+      <w:lvlJc w:val="left"/>
+      <w:pPr>
+        <w:ind w:left="3600" w:hanging="360"/>
+      </w:pPr>
+    </w:lvl>
+    <w:lvl w:ilvl="5" w:tplc="0409001B" w:tentative="1">
+      <w:start w:val="1"/>
+      <w:numFmt w:val="lowerRoman"/>
+      <w:lvlText w:val="%6."/>
+      <w:lvlJc w:val="right"/>
+      <w:pPr>
+        <w:ind w:left="4320" w:hanging="180"/>
+      </w:pPr>
+    </w:lvl>
+    <w:lvl w:ilvl="6" w:tplc="0409000F" w:tentative="1">
+      <w:start w:val="1"/>
+      <w:numFmt w:val="decimal"/>
+      <w:lvlText w:val="%7."/>
+      <w:lvlJc w:val="left"/>
+      <w:pPr>
+        <w:ind w:left="5040" w:hanging="360"/>
+      </w:pPr>
+    </w:lvl>
+    <w:lvl w:ilvl="7" w:tplc="04090019" w:tentative="1">
+      <w:start w:val="1"/>
+      <w:numFmt w:val="lowerLetter"/>
+      <w:lvlText w:val="%8."/>
+      <w:lvlJc w:val="left"/>
+      <w:pPr>
+        <w:ind w:left="5760" w:hanging="360"/>
+      </w:pPr>
+    </w:lvl>
+    <w:lvl w:ilvl="8" w:tplc="0409001B" w:tentative="1">
+      <w:start w:val="1"/>
+      <w:numFmt w:val="lowerRoman"/>
+      <w:lvlText w:val="%9."/>
+      <w:lvlJc w:val="right"/>
+      <w:pPr>
+        <w:ind w:left="6480" w:hanging="180"/>
+      </w:pPr>
+    </w:lvl>
+  </w:abstractNum>
   <w:num w:numId="1" w16cid:durableId="1387804298">
     <w:abstractNumId w:val="8"/>
   </w:num>
@@ -3154,6 +4843,12 @@
   </w:num>
   <w:num w:numId="9" w16cid:durableId="110786129">
     <w:abstractNumId w:val="0"/>
+  </w:num>
+  <w:num w:numId="10" w16cid:durableId="485899838">
+    <w:abstractNumId w:val="10"/>
+  </w:num>
+  <w:num w:numId="11" w16cid:durableId="1378433694">
+    <w:abstractNumId w:val="9"/>
   </w:num>
 </w:numbering>
 </file>
@@ -3547,7 +5242,7 @@
   <w:style w:type="paragraph" w:default="1" w:styleId="Normal">
     <w:name w:val="Normal"/>
     <w:qFormat/>
-    <w:rsid w:val="006900A8"/>
+    <w:rsid w:val="00DB0E14"/>
   </w:style>
   <w:style w:type="paragraph" w:styleId="Heading1">
     <w:name w:val="heading 1"/>
@@ -14537,6 +16232,41 @@
       </w:tcPr>
     </w:tblStylePr>
   </w:style>
+  <w:style w:type="character" w:styleId="Hyperlink">
+    <w:name w:val="Hyperlink"/>
+    <w:basedOn w:val="DefaultParagraphFont"/>
+    <w:uiPriority w:val="99"/>
+    <w:unhideWhenUsed/>
+    <w:rsid w:val="005676CB"/>
+    <w:rPr>
+      <w:color w:val="0000FF" w:themeColor="hyperlink"/>
+      <w:u w:val="single"/>
+    </w:rPr>
+  </w:style>
+  <w:style w:type="character" w:styleId="UnresolvedMention">
+    <w:name w:val="Unresolved Mention"/>
+    <w:basedOn w:val="DefaultParagraphFont"/>
+    <w:uiPriority w:val="99"/>
+    <w:semiHidden/>
+    <w:unhideWhenUsed/>
+    <w:rsid w:val="005676CB"/>
+    <w:rPr>
+      <w:color w:val="605E5C"/>
+      <w:shd w:val="clear" w:color="auto" w:fill="E1DFDD"/>
+    </w:rPr>
+  </w:style>
+  <w:style w:type="character" w:styleId="FollowedHyperlink">
+    <w:name w:val="FollowedHyperlink"/>
+    <w:basedOn w:val="DefaultParagraphFont"/>
+    <w:uiPriority w:val="99"/>
+    <w:semiHidden/>
+    <w:unhideWhenUsed/>
+    <w:rsid w:val="005676CB"/>
+    <w:rPr>
+      <w:color w:val="800080" w:themeColor="followedHyperlink"/>
+      <w:u w:val="single"/>
+    </w:rPr>
+  </w:style>
 </w:styles>
 </file>
 

</xml_diff>